<commit_message>
Major changes, node.js deployment and backend functionality halfway done
</commit_message>
<xml_diff>
--- a/CA2 progress report.docx
+++ b/CA2 progress report.docx
@@ -8,34 +8,108 @@
           <w:lang w:val="es-MX"/>
         </w:rPr>
       </w:pPr>
-      <w:proofErr w:type="spellStart"/>
-      <w:r>
+      <w:r>
+        <w:rPr>
+          <w:lang w:val="es-MX"/>
+        </w:rPr>
+        <w:t>Cover url</w:t>
+      </w:r>
+    </w:p>
+    <w:p>
+      <w:pPr>
+        <w:rPr>
+          <w:lang w:val="es-MX"/>
+        </w:rPr>
+      </w:pPr>
+      <w:r>
+        <w:rPr>
+          <w:lang w:val="es-MX"/>
+        </w:rPr>
+        <w:t xml:space="preserve">Uso de postman para </w:t>
+      </w:r>
+      <w:r>
+        <w:rPr>
+          <w:lang w:val="es-MX"/>
+        </w:rPr>
+        <w:t>b</w:t>
+      </w:r>
+      <w:r>
+        <w:rPr>
+          <w:lang w:val="es-MX"/>
+        </w:rPr>
+        <w:t>uscar datos.</w:t>
+      </w:r>
+    </w:p>
+    <w:p>
+      <w:r>
+        <w:t>Game names</w:t>
+      </w:r>
+    </w:p>
+    <w:p>
+      <w:r>
+        <w:t>Api retrieval</w:t>
+      </w:r>
+    </w:p>
+    <w:p>
+      <w:r>
+        <w:t>Twitch autentication</w:t>
+      </w:r>
+    </w:p>
+    <w:p>
+      <w:pPr>
+        <w:rPr>
+          <w:lang w:val="es-MX"/>
+        </w:rPr>
+      </w:pPr>
+      <w:r>
+        <w:rPr>
+          <w:lang w:val="es-MX"/>
+        </w:rPr>
+        <w:t>Backend code</w:t>
+      </w:r>
+    </w:p>
+    <w:p>
+      <w:pPr>
+        <w:rPr>
+          <w:lang w:val="es-MX"/>
+        </w:rPr>
+      </w:pPr>
+      <w:r>
+        <w:rPr>
+          <w:lang w:val="es-MX"/>
+        </w:rPr>
+        <w:t xml:space="preserve">Express </w:t>
+      </w:r>
+      <w:r>
+        <w:rPr>
+          <w:lang w:val="es-MX"/>
+        </w:rPr>
+        <w:t>deployment</w:t>
+      </w:r>
+    </w:p>
+    <w:p>
+      <w:pPr>
         <w:rPr>
           <w:b/>
           <w:bCs/>
           <w:lang w:val="es-MX"/>
         </w:rPr>
-        <w:t>Game</w:t>
-      </w:r>
-      <w:proofErr w:type="spellEnd"/>
+      </w:pPr>
+    </w:p>
+    <w:p>
+      <w:pPr>
+        <w:rPr>
+          <w:lang w:val="es-MX"/>
+        </w:rPr>
+      </w:pPr>
       <w:r>
         <w:rPr>
           <w:b/>
           <w:bCs/>
           <w:lang w:val="es-MX"/>
         </w:rPr>
-        <w:t xml:space="preserve"> </w:t>
-      </w:r>
-      <w:proofErr w:type="spellStart"/>
-      <w:r>
-        <w:rPr>
-          <w:b/>
-          <w:bCs/>
-          <w:lang w:val="es-MX"/>
-        </w:rPr>
-        <w:t>APIs</w:t>
-      </w:r>
-      <w:proofErr w:type="spellEnd"/>
+        <w:t>Game APIs</w:t>
+      </w:r>
       <w:r>
         <w:rPr>
           <w:lang w:val="es-MX"/>
@@ -63,103 +137,11 @@
       <w:r>
         <w:t xml:space="preserve">: One of the best APIs for video game data. </w:t>
       </w:r>
-      <w:proofErr w:type="spellStart"/>
-      <w:r>
-        <w:rPr>
-          <w:lang w:val="es-MX"/>
-        </w:rPr>
-        <w:t>It</w:t>
-      </w:r>
-      <w:proofErr w:type="spellEnd"/>
-      <w:r>
-        <w:rPr>
-          <w:lang w:val="es-MX"/>
-        </w:rPr>
-        <w:t xml:space="preserve"> </w:t>
-      </w:r>
-      <w:proofErr w:type="spellStart"/>
-      <w:r>
-        <w:rPr>
-          <w:lang w:val="es-MX"/>
-        </w:rPr>
-        <w:t>offers</w:t>
-      </w:r>
-      <w:proofErr w:type="spellEnd"/>
-      <w:r>
-        <w:rPr>
-          <w:lang w:val="es-MX"/>
-        </w:rPr>
-        <w:t xml:space="preserve"> </w:t>
-      </w:r>
-      <w:proofErr w:type="spellStart"/>
-      <w:r>
-        <w:rPr>
-          <w:lang w:val="es-MX"/>
-        </w:rPr>
-        <w:t>information</w:t>
-      </w:r>
-      <w:proofErr w:type="spellEnd"/>
-      <w:r>
-        <w:rPr>
-          <w:lang w:val="es-MX"/>
-        </w:rPr>
-        <w:t xml:space="preserve"> </w:t>
-      </w:r>
-      <w:proofErr w:type="spellStart"/>
-      <w:r>
-        <w:rPr>
-          <w:lang w:val="es-MX"/>
-        </w:rPr>
-        <w:t>about</w:t>
-      </w:r>
-      <w:proofErr w:type="spellEnd"/>
-      <w:r>
-        <w:rPr>
-          <w:lang w:val="es-MX"/>
-        </w:rPr>
-        <w:t xml:space="preserve"> </w:t>
-      </w:r>
-      <w:proofErr w:type="spellStart"/>
-      <w:r>
-        <w:rPr>
-          <w:lang w:val="es-MX"/>
-        </w:rPr>
-        <w:t>games</w:t>
-      </w:r>
-      <w:proofErr w:type="spellEnd"/>
-      <w:r>
-        <w:rPr>
-          <w:lang w:val="es-MX"/>
-        </w:rPr>
-        <w:t xml:space="preserve">, </w:t>
-      </w:r>
-      <w:proofErr w:type="spellStart"/>
-      <w:r>
-        <w:rPr>
-          <w:lang w:val="es-MX"/>
-        </w:rPr>
-        <w:t>platforms</w:t>
-      </w:r>
-      <w:proofErr w:type="spellEnd"/>
-      <w:r>
-        <w:rPr>
-          <w:lang w:val="es-MX"/>
-        </w:rPr>
-        <w:t xml:space="preserve">, </w:t>
-      </w:r>
-      <w:proofErr w:type="spellStart"/>
-      <w:r>
-        <w:rPr>
-          <w:lang w:val="es-MX"/>
-        </w:rPr>
-        <w:t>genres</w:t>
-      </w:r>
-      <w:proofErr w:type="spellEnd"/>
-      <w:r>
-        <w:rPr>
-          <w:lang w:val="es-MX"/>
-        </w:rPr>
-        <w:t>, and more.</w:t>
+      <w:r>
+        <w:rPr>
+          <w:lang w:val="es-MX"/>
+        </w:rPr>
+        <w:t>It offers information about games, platforms, genres, and more.</w:t>
       </w:r>
     </w:p>
     <w:p>
@@ -179,7 +161,6 @@
           <w14:ligatures w14:val="none"/>
         </w:rPr>
       </w:pPr>
-      <w:proofErr w:type="gramStart"/>
       <w:r>
         <w:rPr>
           <w:rFonts w:ascii="Times New Roman" w:eastAsia="Times New Roman" w:hAnsi="Symbol" w:cs="Times New Roman"/>
@@ -200,9 +181,28 @@
           <w:lang w:eastAsia="es-MX"/>
           <w14:ligatures w14:val="none"/>
         </w:rPr>
-        <w:t xml:space="preserve">  Sign</w:t>
-      </w:r>
-      <w:proofErr w:type="gramEnd"/>
+        <w:t xml:space="preserve">  Sign up for an API key on the platform's website.</w:t>
+      </w:r>
+    </w:p>
+    <w:p>
+      <w:pPr>
+        <w:pStyle w:val="ListParagraph"/>
+        <w:numPr>
+          <w:ilvl w:val="0"/>
+          <w:numId w:val="1"/>
+        </w:numPr>
+      </w:pPr>
+      <w:r>
+        <w:rPr>
+          <w:rFonts w:ascii="Times New Roman" w:eastAsia="Times New Roman" w:hAnsi="Symbol" w:cs="Times New Roman"/>
+          <w:kern w:val="0"/>
+          <w:sz w:val="24"/>
+          <w:szCs w:val="24"/>
+          <w:lang w:val="es-MX" w:eastAsia="es-MX"/>
+          <w14:ligatures w14:val="none"/>
+        </w:rPr>
+        <w:t></w:t>
+      </w:r>
       <w:r>
         <w:rPr>
           <w:rFonts w:ascii="Times New Roman" w:eastAsia="Times New Roman" w:hAnsi="Times New Roman" w:cs="Times New Roman"/>
@@ -212,51 +212,7 @@
           <w:lang w:eastAsia="es-MX"/>
           <w14:ligatures w14:val="none"/>
         </w:rPr>
-        <w:t xml:space="preserve"> up for an API key on the platform's website.</w:t>
-      </w:r>
-    </w:p>
-    <w:p>
-      <w:pPr>
-        <w:pStyle w:val="ListParagraph"/>
-        <w:numPr>
-          <w:ilvl w:val="0"/>
-          <w:numId w:val="1"/>
-        </w:numPr>
-      </w:pPr>
-      <w:proofErr w:type="gramStart"/>
-      <w:r>
-        <w:rPr>
-          <w:rFonts w:ascii="Times New Roman" w:eastAsia="Times New Roman" w:hAnsi="Symbol" w:cs="Times New Roman"/>
-          <w:kern w:val="0"/>
-          <w:sz w:val="24"/>
-          <w:szCs w:val="24"/>
-          <w:lang w:val="es-MX" w:eastAsia="es-MX"/>
-          <w14:ligatures w14:val="none"/>
-        </w:rPr>
-        <w:t></w:t>
-      </w:r>
-      <w:r>
-        <w:rPr>
-          <w:rFonts w:ascii="Times New Roman" w:eastAsia="Times New Roman" w:hAnsi="Times New Roman" w:cs="Times New Roman"/>
-          <w:kern w:val="0"/>
-          <w:sz w:val="24"/>
-          <w:szCs w:val="24"/>
-          <w:lang w:eastAsia="es-MX"/>
-          <w14:ligatures w14:val="none"/>
-        </w:rPr>
-        <w:t xml:space="preserve">  Read</w:t>
-      </w:r>
-      <w:proofErr w:type="gramEnd"/>
-      <w:r>
-        <w:rPr>
-          <w:rFonts w:ascii="Times New Roman" w:eastAsia="Times New Roman" w:hAnsi="Times New Roman" w:cs="Times New Roman"/>
-          <w:kern w:val="0"/>
-          <w:sz w:val="24"/>
-          <w:szCs w:val="24"/>
-          <w:lang w:eastAsia="es-MX"/>
-          <w14:ligatures w14:val="none"/>
-        </w:rPr>
-        <w:t xml:space="preserve"> their documentation for endpoints like </w:t>
+        <w:t xml:space="preserve">  Read their documentation for endpoints like </w:t>
       </w:r>
       <w:r>
         <w:rPr>
@@ -324,7 +280,6 @@
           <w14:ligatures w14:val="none"/>
         </w:rPr>
       </w:pPr>
-      <w:proofErr w:type="gramStart"/>
       <w:r>
         <w:rPr>
           <w:rFonts w:ascii="Times New Roman" w:eastAsia="Times New Roman" w:hAnsi="Symbol" w:cs="Times New Roman"/>
@@ -345,19 +300,7 @@
           <w:lang w:eastAsia="es-MX"/>
           <w14:ligatures w14:val="none"/>
         </w:rPr>
-        <w:t xml:space="preserve">  Use</w:t>
-      </w:r>
-      <w:proofErr w:type="gramEnd"/>
-      <w:r>
-        <w:rPr>
-          <w:rFonts w:ascii="Times New Roman" w:eastAsia="Times New Roman" w:hAnsi="Times New Roman" w:cs="Times New Roman"/>
-          <w:kern w:val="0"/>
-          <w:sz w:val="24"/>
-          <w:szCs w:val="24"/>
-          <w:lang w:eastAsia="es-MX"/>
-          <w14:ligatures w14:val="none"/>
-        </w:rPr>
-        <w:t xml:space="preserve"> </w:t>
+        <w:t xml:space="preserve">  Use </w:t>
       </w:r>
       <w:r>
         <w:rPr>
@@ -401,7 +344,6 @@
           <w14:ligatures w14:val="none"/>
         </w:rPr>
       </w:pPr>
-      <w:proofErr w:type="gramStart"/>
       <w:r>
         <w:rPr>
           <w:rFonts w:ascii="Times New Roman" w:eastAsia="Times New Roman" w:hAnsi="Symbol" w:cs="Times New Roman"/>
@@ -422,9 +364,28 @@
           <w:lang w:eastAsia="es-MX"/>
           <w14:ligatures w14:val="none"/>
         </w:rPr>
-        <w:t xml:space="preserve">  Include</w:t>
-      </w:r>
-      <w:proofErr w:type="gramEnd"/>
+        <w:t xml:space="preserve">  Include a search bar where users can enter the name of a game.</w:t>
+      </w:r>
+    </w:p>
+    <w:p>
+      <w:pPr>
+        <w:pStyle w:val="ListParagraph"/>
+        <w:numPr>
+          <w:ilvl w:val="0"/>
+          <w:numId w:val="1"/>
+        </w:numPr>
+      </w:pPr>
+      <w:r>
+        <w:rPr>
+          <w:rFonts w:ascii="Times New Roman" w:eastAsia="Times New Roman" w:hAnsi="Symbol" w:cs="Times New Roman"/>
+          <w:kern w:val="0"/>
+          <w:sz w:val="24"/>
+          <w:szCs w:val="24"/>
+          <w:lang w:val="es-MX" w:eastAsia="es-MX"/>
+          <w14:ligatures w14:val="none"/>
+        </w:rPr>
+        <w:t></w:t>
+      </w:r>
       <w:r>
         <w:rPr>
           <w:rFonts w:ascii="Times New Roman" w:eastAsia="Times New Roman" w:hAnsi="Times New Roman" w:cs="Times New Roman"/>
@@ -434,51 +395,7 @@
           <w:lang w:eastAsia="es-MX"/>
           <w14:ligatures w14:val="none"/>
         </w:rPr>
-        <w:t xml:space="preserve"> a search bar where users can enter the name of a game.</w:t>
-      </w:r>
-    </w:p>
-    <w:p>
-      <w:pPr>
-        <w:pStyle w:val="ListParagraph"/>
-        <w:numPr>
-          <w:ilvl w:val="0"/>
-          <w:numId w:val="1"/>
-        </w:numPr>
-      </w:pPr>
-      <w:proofErr w:type="gramStart"/>
-      <w:r>
-        <w:rPr>
-          <w:rFonts w:ascii="Times New Roman" w:eastAsia="Times New Roman" w:hAnsi="Symbol" w:cs="Times New Roman"/>
-          <w:kern w:val="0"/>
-          <w:sz w:val="24"/>
-          <w:szCs w:val="24"/>
-          <w:lang w:val="es-MX" w:eastAsia="es-MX"/>
-          <w14:ligatures w14:val="none"/>
-        </w:rPr>
-        <w:t></w:t>
-      </w:r>
-      <w:r>
-        <w:rPr>
-          <w:rFonts w:ascii="Times New Roman" w:eastAsia="Times New Roman" w:hAnsi="Times New Roman" w:cs="Times New Roman"/>
-          <w:kern w:val="0"/>
-          <w:sz w:val="24"/>
-          <w:szCs w:val="24"/>
-          <w:lang w:eastAsia="es-MX"/>
-          <w14:ligatures w14:val="none"/>
-        </w:rPr>
-        <w:t xml:space="preserve">  Use</w:t>
-      </w:r>
-      <w:proofErr w:type="gramEnd"/>
-      <w:r>
-        <w:rPr>
-          <w:rFonts w:ascii="Times New Roman" w:eastAsia="Times New Roman" w:hAnsi="Times New Roman" w:cs="Times New Roman"/>
-          <w:kern w:val="0"/>
-          <w:sz w:val="24"/>
-          <w:szCs w:val="24"/>
-          <w:lang w:eastAsia="es-MX"/>
-          <w14:ligatures w14:val="none"/>
-        </w:rPr>
-        <w:t xml:space="preserve"> AJAX or Fetch API in JavaScript to make requests to the JSON API.</w:t>
+        <w:t xml:space="preserve">  Use AJAX or Fetch API in JavaScript to make requests to the JSON API.</w:t>
       </w:r>
     </w:p>
     <w:p>
@@ -491,41 +408,13 @@
           <w:lang w:val="es-MX"/>
         </w:rPr>
       </w:pPr>
-      <w:proofErr w:type="spellStart"/>
       <w:r>
         <w:rPr>
           <w:b/>
           <w:bCs/>
           <w:lang w:val="es-MX"/>
         </w:rPr>
-        <w:t>Backend</w:t>
-      </w:r>
-      <w:proofErr w:type="spellEnd"/>
-      <w:r>
-        <w:rPr>
-          <w:b/>
-          <w:bCs/>
-          <w:lang w:val="es-MX"/>
-        </w:rPr>
-        <w:t xml:space="preserve"> (</w:t>
-      </w:r>
-      <w:proofErr w:type="spellStart"/>
-      <w:r>
-        <w:rPr>
-          <w:b/>
-          <w:bCs/>
-          <w:lang w:val="es-MX"/>
-        </w:rPr>
-        <w:t>Optional</w:t>
-      </w:r>
-      <w:proofErr w:type="spellEnd"/>
-      <w:r>
-        <w:rPr>
-          <w:b/>
-          <w:bCs/>
-          <w:lang w:val="es-MX"/>
-        </w:rPr>
-        <w:t>)</w:t>
+        <w:t>Backend (Optional)</w:t>
       </w:r>
       <w:r>
         <w:rPr>
@@ -581,18 +470,8 @@
           <w:bCs/>
           <w:lang w:val="es-MX"/>
         </w:rPr>
-        <w:t xml:space="preserve">Data </w:t>
-      </w:r>
-      <w:proofErr w:type="spellStart"/>
-      <w:r>
-        <w:rPr>
-          <w:b/>
-          <w:bCs/>
-          <w:lang w:val="es-MX"/>
-        </w:rPr>
-        <w:t>Visualization</w:t>
-      </w:r>
-      <w:proofErr w:type="spellEnd"/>
+        <w:t>Data Visualization</w:t>
+      </w:r>
       <w:r>
         <w:rPr>
           <w:lang w:val="es-MX"/>
@@ -632,7 +511,7 @@
           <w:lang w:val="es-MX"/>
         </w:rPr>
         <w:pict w14:anchorId="40A095E5">
-          <v:rect id="_x0000_i1031" style="width:0;height:1.5pt" o:hralign="center" o:hrstd="t" o:hr="t" fillcolor="#a0a0a0" stroked="f"/>
+          <v:rect id="_x0000_i1028" style="width:0;height:1.5pt" o:hralign="center" o:hrstd="t" o:hr="t" fillcolor="#a0a0a0" stroked="f"/>
         </w:pict>
       </w:r>
     </w:p>
@@ -644,59 +523,13 @@
           <w:lang w:val="es-MX"/>
         </w:rPr>
       </w:pPr>
-      <w:proofErr w:type="spellStart"/>
       <w:r>
         <w:rPr>
           <w:b/>
           <w:bCs/>
           <w:lang w:val="es-MX"/>
         </w:rPr>
-        <w:t>Features</w:t>
-      </w:r>
-      <w:proofErr w:type="spellEnd"/>
-      <w:r>
-        <w:rPr>
-          <w:b/>
-          <w:bCs/>
-          <w:lang w:val="es-MX"/>
-        </w:rPr>
-        <w:t xml:space="preserve"> </w:t>
-      </w:r>
-      <w:proofErr w:type="spellStart"/>
-      <w:r>
-        <w:rPr>
-          <w:b/>
-          <w:bCs/>
-          <w:lang w:val="es-MX"/>
-        </w:rPr>
-        <w:t>to</w:t>
-      </w:r>
-      <w:proofErr w:type="spellEnd"/>
-      <w:r>
-        <w:rPr>
-          <w:b/>
-          <w:bCs/>
-          <w:lang w:val="es-MX"/>
-        </w:rPr>
-        <w:t xml:space="preserve"> </w:t>
-      </w:r>
-      <w:proofErr w:type="spellStart"/>
-      <w:r>
-        <w:rPr>
-          <w:b/>
-          <w:bCs/>
-          <w:lang w:val="es-MX"/>
-        </w:rPr>
-        <w:t>Add</w:t>
-      </w:r>
-      <w:proofErr w:type="spellEnd"/>
-      <w:r>
-        <w:rPr>
-          <w:b/>
-          <w:bCs/>
-          <w:lang w:val="es-MX"/>
-        </w:rPr>
-        <w:t>:</w:t>
+        <w:t>Features to Add:</w:t>
       </w:r>
     </w:p>
     <w:p>
@@ -729,35 +562,10 @@
           <w:b/>
           <w:bCs/>
         </w:rPr>
-        <w:t xml:space="preserve">Save </w:t>
-      </w:r>
-      <w:proofErr w:type="spellStart"/>
-      <w:r>
-        <w:rPr>
-          <w:b/>
-          <w:bCs/>
-        </w:rPr>
-        <w:t>Favorites</w:t>
-      </w:r>
-      <w:proofErr w:type="spellEnd"/>
-      <w:r>
-        <w:t xml:space="preserve">: Implement a feature to save </w:t>
-      </w:r>
-      <w:proofErr w:type="spellStart"/>
-      <w:r>
-        <w:t>favorite</w:t>
-      </w:r>
-      <w:proofErr w:type="spellEnd"/>
-      <w:r>
-        <w:t xml:space="preserve"> games locally (using </w:t>
-      </w:r>
-      <w:proofErr w:type="spellStart"/>
-      <w:r>
-        <w:t>localStorage</w:t>
-      </w:r>
-      <w:proofErr w:type="spellEnd"/>
-      <w:r>
-        <w:t>) or on a server.</w:t>
+        <w:t>Save Favorites</w:t>
+      </w:r>
+      <w:r>
+        <w:t>: Implement a feature to save favorite games locally (using localStorage) or on a server.</w:t>
       </w:r>
     </w:p>
     <w:p>
@@ -1832,6 +1640,7 @@
   <w:style w:type="character" w:default="1" w:styleId="DefaultParagraphFont">
     <w:name w:val="Default Paragraph Font"/>
     <w:uiPriority w:val="1"/>
+    <w:semiHidden/>
     <w:unhideWhenUsed/>
   </w:style>
   <w:style w:type="table" w:default="1" w:styleId="TableNormal">

</xml_diff>

<commit_message>
Correct page routing implemented and added full contact form
</commit_message>
<xml_diff>
--- a/CA2 progress report.docx
+++ b/CA2 progress report.docx
@@ -8,24 +8,54 @@
           <w:lang w:val="es-MX"/>
         </w:rPr>
       </w:pPr>
-      <w:r>
-        <w:rPr>
-          <w:lang w:val="es-MX"/>
-        </w:rPr>
-        <w:t>Cover url</w:t>
-      </w:r>
-    </w:p>
-    <w:p>
-      <w:pPr>
-        <w:rPr>
-          <w:lang w:val="es-MX"/>
-        </w:rPr>
-      </w:pPr>
-      <w:r>
-        <w:rPr>
-          <w:lang w:val="es-MX"/>
-        </w:rPr>
-        <w:t xml:space="preserve">Uso de postman para </w:t>
+      <w:proofErr w:type="spellStart"/>
+      <w:r>
+        <w:rPr>
+          <w:lang w:val="es-MX"/>
+        </w:rPr>
+        <w:t>Cover</w:t>
+      </w:r>
+      <w:proofErr w:type="spellEnd"/>
+      <w:r>
+        <w:rPr>
+          <w:lang w:val="es-MX"/>
+        </w:rPr>
+        <w:t xml:space="preserve"> </w:t>
+      </w:r>
+      <w:proofErr w:type="spellStart"/>
+      <w:r>
+        <w:rPr>
+          <w:lang w:val="es-MX"/>
+        </w:rPr>
+        <w:t>url</w:t>
+      </w:r>
+      <w:proofErr w:type="spellEnd"/>
+    </w:p>
+    <w:p>
+      <w:pPr>
+        <w:rPr>
+          <w:lang w:val="es-MX"/>
+        </w:rPr>
+      </w:pPr>
+      <w:r>
+        <w:rPr>
+          <w:lang w:val="es-MX"/>
+        </w:rPr>
+        <w:t xml:space="preserve">Uso de </w:t>
+      </w:r>
+      <w:proofErr w:type="spellStart"/>
+      <w:r>
+        <w:rPr>
+          <w:lang w:val="es-MX"/>
+        </w:rPr>
+        <w:t>postman</w:t>
+      </w:r>
+      <w:proofErr w:type="spellEnd"/>
+      <w:r>
+        <w:rPr>
+          <w:lang w:val="es-MX"/>
+        </w:rPr>
+        <w:t xml:space="preserve"> para </w:t>
       </w:r>
       <w:r>
         <w:rPr>
@@ -52,39 +82,48 @@
     </w:p>
     <w:p>
       <w:r>
-        <w:t>Twitch autentication</w:t>
-      </w:r>
-    </w:p>
-    <w:p>
-      <w:pPr>
-        <w:rPr>
-          <w:lang w:val="es-MX"/>
-        </w:rPr>
-      </w:pPr>
-      <w:r>
-        <w:rPr>
-          <w:lang w:val="es-MX"/>
-        </w:rPr>
+        <w:t xml:space="preserve">Twitch </w:t>
+      </w:r>
+      <w:proofErr w:type="spellStart"/>
+      <w:r>
+        <w:t>autentication</w:t>
+      </w:r>
+      <w:proofErr w:type="spellEnd"/>
+    </w:p>
+    <w:p>
+      <w:r>
         <w:t>Backend code</w:t>
       </w:r>
     </w:p>
     <w:p>
-      <w:pPr>
-        <w:rPr>
-          <w:lang w:val="es-MX"/>
-        </w:rPr>
-      </w:pPr>
-      <w:r>
-        <w:rPr>
-          <w:lang w:val="es-MX"/>
-        </w:rPr>
+      <w:r>
         <w:t xml:space="preserve">Express </w:t>
       </w:r>
       <w:r>
-        <w:rPr>
-          <w:lang w:val="es-MX"/>
-        </w:rPr>
         <w:t>deployment</w:t>
+      </w:r>
+    </w:p>
+    <w:p>
+      <w:r>
+        <w:t xml:space="preserve">CSS </w:t>
+      </w:r>
+      <w:proofErr w:type="spellStart"/>
+      <w:r>
+        <w:t>Inspo</w:t>
+      </w:r>
+      <w:proofErr w:type="spellEnd"/>
+      <w:r>
+        <w:t xml:space="preserve"> from past project</w:t>
+      </w:r>
+    </w:p>
+    <w:p>
+      <w:r>
+        <w:t xml:space="preserve">Trouble with JSON file </w:t>
+      </w:r>
+    </w:p>
+    <w:p>
+      <w:r>
+        <w:t>Sorting.</w:t>
       </w:r>
     </w:p>
     <w:p>
@@ -92,28 +131,18 @@
         <w:rPr>
           <w:b/>
           <w:bCs/>
-          <w:lang w:val="es-MX"/>
-        </w:rPr>
-      </w:pPr>
-    </w:p>
-    <w:p>
-      <w:pPr>
-        <w:rPr>
-          <w:lang w:val="es-MX"/>
-        </w:rPr>
-      </w:pPr>
+        </w:rPr>
+      </w:pPr>
+    </w:p>
+    <w:p>
       <w:r>
         <w:rPr>
           <w:b/>
           <w:bCs/>
-          <w:lang w:val="es-MX"/>
         </w:rPr>
         <w:t>Game APIs</w:t>
       </w:r>
       <w:r>
-        <w:rPr>
-          <w:lang w:val="es-MX"/>
-        </w:rPr>
         <w:t>:</w:t>
       </w:r>
     </w:p>
@@ -137,11 +166,103 @@
       <w:r>
         <w:t xml:space="preserve">: One of the best APIs for video game data. </w:t>
       </w:r>
-      <w:r>
-        <w:rPr>
-          <w:lang w:val="es-MX"/>
-        </w:rPr>
-        <w:t>It offers information about games, platforms, genres, and more.</w:t>
+      <w:proofErr w:type="spellStart"/>
+      <w:r>
+        <w:rPr>
+          <w:lang w:val="es-MX"/>
+        </w:rPr>
+        <w:t>It</w:t>
+      </w:r>
+      <w:proofErr w:type="spellEnd"/>
+      <w:r>
+        <w:rPr>
+          <w:lang w:val="es-MX"/>
+        </w:rPr>
+        <w:t xml:space="preserve"> </w:t>
+      </w:r>
+      <w:proofErr w:type="spellStart"/>
+      <w:r>
+        <w:rPr>
+          <w:lang w:val="es-MX"/>
+        </w:rPr>
+        <w:t>offers</w:t>
+      </w:r>
+      <w:proofErr w:type="spellEnd"/>
+      <w:r>
+        <w:rPr>
+          <w:lang w:val="es-MX"/>
+        </w:rPr>
+        <w:t xml:space="preserve"> </w:t>
+      </w:r>
+      <w:proofErr w:type="spellStart"/>
+      <w:r>
+        <w:rPr>
+          <w:lang w:val="es-MX"/>
+        </w:rPr>
+        <w:t>information</w:t>
+      </w:r>
+      <w:proofErr w:type="spellEnd"/>
+      <w:r>
+        <w:rPr>
+          <w:lang w:val="es-MX"/>
+        </w:rPr>
+        <w:t xml:space="preserve"> </w:t>
+      </w:r>
+      <w:proofErr w:type="spellStart"/>
+      <w:r>
+        <w:rPr>
+          <w:lang w:val="es-MX"/>
+        </w:rPr>
+        <w:t>about</w:t>
+      </w:r>
+      <w:proofErr w:type="spellEnd"/>
+      <w:r>
+        <w:rPr>
+          <w:lang w:val="es-MX"/>
+        </w:rPr>
+        <w:t xml:space="preserve"> </w:t>
+      </w:r>
+      <w:proofErr w:type="spellStart"/>
+      <w:r>
+        <w:rPr>
+          <w:lang w:val="es-MX"/>
+        </w:rPr>
+        <w:t>games</w:t>
+      </w:r>
+      <w:proofErr w:type="spellEnd"/>
+      <w:r>
+        <w:rPr>
+          <w:lang w:val="es-MX"/>
+        </w:rPr>
+        <w:t xml:space="preserve">, </w:t>
+      </w:r>
+      <w:proofErr w:type="spellStart"/>
+      <w:r>
+        <w:rPr>
+          <w:lang w:val="es-MX"/>
+        </w:rPr>
+        <w:t>platforms</w:t>
+      </w:r>
+      <w:proofErr w:type="spellEnd"/>
+      <w:r>
+        <w:rPr>
+          <w:lang w:val="es-MX"/>
+        </w:rPr>
+        <w:t xml:space="preserve">, </w:t>
+      </w:r>
+      <w:proofErr w:type="spellStart"/>
+      <w:r>
+        <w:rPr>
+          <w:lang w:val="es-MX"/>
+        </w:rPr>
+        <w:t>genres</w:t>
+      </w:r>
+      <w:proofErr w:type="spellEnd"/>
+      <w:r>
+        <w:rPr>
+          <w:lang w:val="es-MX"/>
+        </w:rPr>
+        <w:t>, and more.</w:t>
       </w:r>
     </w:p>
     <w:p>
@@ -161,6 +282,7 @@
           <w14:ligatures w14:val="none"/>
         </w:rPr>
       </w:pPr>
+      <w:proofErr w:type="gramStart"/>
       <w:r>
         <w:rPr>
           <w:rFonts w:ascii="Times New Roman" w:eastAsia="Times New Roman" w:hAnsi="Symbol" w:cs="Times New Roman"/>
@@ -181,7 +303,19 @@
           <w:lang w:eastAsia="es-MX"/>
           <w14:ligatures w14:val="none"/>
         </w:rPr>
-        <w:t xml:space="preserve">  Sign up for an API key on the platform's website.</w:t>
+        <w:t xml:space="preserve">  Sign</w:t>
+      </w:r>
+      <w:proofErr w:type="gramEnd"/>
+      <w:r>
+        <w:rPr>
+          <w:rFonts w:ascii="Times New Roman" w:eastAsia="Times New Roman" w:hAnsi="Times New Roman" w:cs="Times New Roman"/>
+          <w:kern w:val="0"/>
+          <w:sz w:val="24"/>
+          <w:szCs w:val="24"/>
+          <w:lang w:eastAsia="es-MX"/>
+          <w14:ligatures w14:val="none"/>
+        </w:rPr>
+        <w:t xml:space="preserve"> up for an API key on the platform's website.</w:t>
       </w:r>
     </w:p>
     <w:p>
@@ -192,6 +326,7 @@
           <w:numId w:val="1"/>
         </w:numPr>
       </w:pPr>
+      <w:proofErr w:type="gramStart"/>
       <w:r>
         <w:rPr>
           <w:rFonts w:ascii="Times New Roman" w:eastAsia="Times New Roman" w:hAnsi="Symbol" w:cs="Times New Roman"/>
@@ -212,7 +347,19 @@
           <w:lang w:eastAsia="es-MX"/>
           <w14:ligatures w14:val="none"/>
         </w:rPr>
-        <w:t xml:space="preserve">  Read their documentation for endpoints like </w:t>
+        <w:t xml:space="preserve">  Read</w:t>
+      </w:r>
+      <w:proofErr w:type="gramEnd"/>
+      <w:r>
+        <w:rPr>
+          <w:rFonts w:ascii="Times New Roman" w:eastAsia="Times New Roman" w:hAnsi="Times New Roman" w:cs="Times New Roman"/>
+          <w:kern w:val="0"/>
+          <w:sz w:val="24"/>
+          <w:szCs w:val="24"/>
+          <w:lang w:eastAsia="es-MX"/>
+          <w14:ligatures w14:val="none"/>
+        </w:rPr>
+        <w:t xml:space="preserve"> their documentation for endpoints like </w:t>
       </w:r>
       <w:r>
         <w:rPr>
@@ -280,6 +427,7 @@
           <w14:ligatures w14:val="none"/>
         </w:rPr>
       </w:pPr>
+      <w:proofErr w:type="gramStart"/>
       <w:r>
         <w:rPr>
           <w:rFonts w:ascii="Times New Roman" w:eastAsia="Times New Roman" w:hAnsi="Symbol" w:cs="Times New Roman"/>
@@ -300,7 +448,19 @@
           <w:lang w:eastAsia="es-MX"/>
           <w14:ligatures w14:val="none"/>
         </w:rPr>
-        <w:t xml:space="preserve">  Use </w:t>
+        <w:t xml:space="preserve">  Use</w:t>
+      </w:r>
+      <w:proofErr w:type="gramEnd"/>
+      <w:r>
+        <w:rPr>
+          <w:rFonts w:ascii="Times New Roman" w:eastAsia="Times New Roman" w:hAnsi="Times New Roman" w:cs="Times New Roman"/>
+          <w:kern w:val="0"/>
+          <w:sz w:val="24"/>
+          <w:szCs w:val="24"/>
+          <w:lang w:eastAsia="es-MX"/>
+          <w14:ligatures w14:val="none"/>
+        </w:rPr>
+        <w:t xml:space="preserve"> </w:t>
       </w:r>
       <w:r>
         <w:rPr>
@@ -344,6 +504,7 @@
           <w14:ligatures w14:val="none"/>
         </w:rPr>
       </w:pPr>
+      <w:proofErr w:type="gramStart"/>
       <w:r>
         <w:rPr>
           <w:rFonts w:ascii="Times New Roman" w:eastAsia="Times New Roman" w:hAnsi="Symbol" w:cs="Times New Roman"/>
@@ -364,7 +525,19 @@
           <w:lang w:eastAsia="es-MX"/>
           <w14:ligatures w14:val="none"/>
         </w:rPr>
-        <w:t xml:space="preserve">  Include a search bar where users can enter the name of a game.</w:t>
+        <w:t xml:space="preserve">  Include</w:t>
+      </w:r>
+      <w:proofErr w:type="gramEnd"/>
+      <w:r>
+        <w:rPr>
+          <w:rFonts w:ascii="Times New Roman" w:eastAsia="Times New Roman" w:hAnsi="Times New Roman" w:cs="Times New Roman"/>
+          <w:kern w:val="0"/>
+          <w:sz w:val="24"/>
+          <w:szCs w:val="24"/>
+          <w:lang w:eastAsia="es-MX"/>
+          <w14:ligatures w14:val="none"/>
+        </w:rPr>
+        <w:t xml:space="preserve"> a search bar where users can enter the name of a game.</w:t>
       </w:r>
     </w:p>
     <w:p>
@@ -375,6 +548,7 @@
           <w:numId w:val="1"/>
         </w:numPr>
       </w:pPr>
+      <w:proofErr w:type="gramStart"/>
       <w:r>
         <w:rPr>
           <w:rFonts w:ascii="Times New Roman" w:eastAsia="Times New Roman" w:hAnsi="Symbol" w:cs="Times New Roman"/>
@@ -395,7 +569,19 @@
           <w:lang w:eastAsia="es-MX"/>
           <w14:ligatures w14:val="none"/>
         </w:rPr>
-        <w:t xml:space="preserve">  Use AJAX or Fetch API in JavaScript to make requests to the JSON API.</w:t>
+        <w:t xml:space="preserve">  Use</w:t>
+      </w:r>
+      <w:proofErr w:type="gramEnd"/>
+      <w:r>
+        <w:rPr>
+          <w:rFonts w:ascii="Times New Roman" w:eastAsia="Times New Roman" w:hAnsi="Times New Roman" w:cs="Times New Roman"/>
+          <w:kern w:val="0"/>
+          <w:sz w:val="24"/>
+          <w:szCs w:val="24"/>
+          <w:lang w:eastAsia="es-MX"/>
+          <w14:ligatures w14:val="none"/>
+        </w:rPr>
+        <w:t xml:space="preserve"> AJAX or Fetch API in JavaScript to make requests to the JSON API.</w:t>
       </w:r>
     </w:p>
     <w:p>
@@ -408,13 +594,41 @@
           <w:lang w:val="es-MX"/>
         </w:rPr>
       </w:pPr>
+      <w:proofErr w:type="spellStart"/>
       <w:r>
         <w:rPr>
           <w:b/>
           <w:bCs/>
           <w:lang w:val="es-MX"/>
         </w:rPr>
-        <w:t>Backend (Optional)</w:t>
+        <w:t>Backend</w:t>
+      </w:r>
+      <w:proofErr w:type="spellEnd"/>
+      <w:r>
+        <w:rPr>
+          <w:b/>
+          <w:bCs/>
+          <w:lang w:val="es-MX"/>
+        </w:rPr>
+        <w:t xml:space="preserve"> (</w:t>
+      </w:r>
+      <w:proofErr w:type="spellStart"/>
+      <w:r>
+        <w:rPr>
+          <w:b/>
+          <w:bCs/>
+          <w:lang w:val="es-MX"/>
+        </w:rPr>
+        <w:t>Optional</w:t>
+      </w:r>
+      <w:proofErr w:type="spellEnd"/>
+      <w:r>
+        <w:rPr>
+          <w:b/>
+          <w:bCs/>
+          <w:lang w:val="es-MX"/>
+        </w:rPr>
+        <w:t>)</w:t>
       </w:r>
       <w:r>
         <w:rPr>
@@ -470,8 +684,18 @@
           <w:bCs/>
           <w:lang w:val="es-MX"/>
         </w:rPr>
-        <w:t>Data Visualization</w:t>
-      </w:r>
+        <w:t xml:space="preserve">Data </w:t>
+      </w:r>
+      <w:proofErr w:type="spellStart"/>
+      <w:r>
+        <w:rPr>
+          <w:b/>
+          <w:bCs/>
+          <w:lang w:val="es-MX"/>
+        </w:rPr>
+        <w:t>Visualization</w:t>
+      </w:r>
+      <w:proofErr w:type="spellEnd"/>
       <w:r>
         <w:rPr>
           <w:lang w:val="es-MX"/>
@@ -511,7 +735,7 @@
           <w:lang w:val="es-MX"/>
         </w:rPr>
         <w:pict w14:anchorId="40A095E5">
-          <v:rect id="_x0000_i1028" style="width:0;height:1.5pt" o:hralign="center" o:hrstd="t" o:hr="t" fillcolor="#a0a0a0" stroked="f"/>
+          <v:rect id="_x0000_i1025" style="width:0;height:1.5pt" o:hralign="center" o:hrstd="t" o:hr="t" fillcolor="#a0a0a0" stroked="f"/>
         </w:pict>
       </w:r>
     </w:p>
@@ -523,13 +747,59 @@
           <w:lang w:val="es-MX"/>
         </w:rPr>
       </w:pPr>
+      <w:proofErr w:type="spellStart"/>
       <w:r>
         <w:rPr>
           <w:b/>
           <w:bCs/>
           <w:lang w:val="es-MX"/>
         </w:rPr>
-        <w:t>Features to Add:</w:t>
+        <w:t>Features</w:t>
+      </w:r>
+      <w:proofErr w:type="spellEnd"/>
+      <w:r>
+        <w:rPr>
+          <w:b/>
+          <w:bCs/>
+          <w:lang w:val="es-MX"/>
+        </w:rPr>
+        <w:t xml:space="preserve"> </w:t>
+      </w:r>
+      <w:proofErr w:type="spellStart"/>
+      <w:r>
+        <w:rPr>
+          <w:b/>
+          <w:bCs/>
+          <w:lang w:val="es-MX"/>
+        </w:rPr>
+        <w:t>to</w:t>
+      </w:r>
+      <w:proofErr w:type="spellEnd"/>
+      <w:r>
+        <w:rPr>
+          <w:b/>
+          <w:bCs/>
+          <w:lang w:val="es-MX"/>
+        </w:rPr>
+        <w:t xml:space="preserve"> </w:t>
+      </w:r>
+      <w:proofErr w:type="spellStart"/>
+      <w:r>
+        <w:rPr>
+          <w:b/>
+          <w:bCs/>
+          <w:lang w:val="es-MX"/>
+        </w:rPr>
+        <w:t>Add</w:t>
+      </w:r>
+      <w:proofErr w:type="spellEnd"/>
+      <w:r>
+        <w:rPr>
+          <w:b/>
+          <w:bCs/>
+          <w:lang w:val="es-MX"/>
+        </w:rPr>
+        <w:t>:</w:t>
       </w:r>
     </w:p>
     <w:p>
@@ -562,10 +832,35 @@
           <w:b/>
           <w:bCs/>
         </w:rPr>
-        <w:t>Save Favorites</w:t>
-      </w:r>
-      <w:r>
-        <w:t>: Implement a feature to save favorite games locally (using localStorage) or on a server.</w:t>
+        <w:t xml:space="preserve">Save </w:t>
+      </w:r>
+      <w:proofErr w:type="spellStart"/>
+      <w:r>
+        <w:rPr>
+          <w:b/>
+          <w:bCs/>
+        </w:rPr>
+        <w:t>Favorites</w:t>
+      </w:r>
+      <w:proofErr w:type="spellEnd"/>
+      <w:r>
+        <w:t xml:space="preserve">: Implement a feature to save </w:t>
+      </w:r>
+      <w:proofErr w:type="spellStart"/>
+      <w:r>
+        <w:t>favorite</w:t>
+      </w:r>
+      <w:proofErr w:type="spellEnd"/>
+      <w:r>
+        <w:t xml:space="preserve"> games locally (using </w:t>
+      </w:r>
+      <w:proofErr w:type="spellStart"/>
+      <w:r>
+        <w:t>localStorage</w:t>
+      </w:r>
+      <w:proofErr w:type="spellEnd"/>
+      <w:r>
+        <w:t>) or on a server.</w:t>
       </w:r>
     </w:p>
     <w:p>
@@ -597,7 +892,99 @@
       </w:hyperlink>
     </w:p>
     <w:p/>
-    <w:p/>
+    <w:p>
+      <w:r>
+        <w:br w:type="page"/>
+      </w:r>
+    </w:p>
+    <w:p>
+      <w:r>
+        <w:lastRenderedPageBreak/>
+        <w:t xml:space="preserve">Objective of the application – </w:t>
+      </w:r>
+      <w:r>
+        <w:t xml:space="preserve">To </w:t>
+      </w:r>
+      <w:r>
+        <w:t xml:space="preserve">encourage people to try new experiences and games </w:t>
+      </w:r>
+    </w:p>
+    <w:p>
+      <w:pPr>
+        <w:rPr>
+          <w:lang w:val="es-MX"/>
+        </w:rPr>
+      </w:pPr>
+      <w:proofErr w:type="spellStart"/>
+      <w:r>
+        <w:rPr>
+          <w:lang w:val="es-MX"/>
+        </w:rPr>
+        <w:t>Research</w:t>
+      </w:r>
+      <w:proofErr w:type="spellEnd"/>
+      <w:r>
+        <w:rPr>
+          <w:lang w:val="es-MX"/>
+        </w:rPr>
+        <w:t xml:space="preserve"> </w:t>
+      </w:r>
+      <w:proofErr w:type="spellStart"/>
+      <w:r>
+        <w:rPr>
+          <w:lang w:val="es-MX"/>
+        </w:rPr>
+        <w:t>completed</w:t>
+      </w:r>
+      <w:proofErr w:type="spellEnd"/>
+      <w:r>
+        <w:rPr>
+          <w:lang w:val="es-MX"/>
+        </w:rPr>
+        <w:t xml:space="preserve"> </w:t>
+      </w:r>
+      <w:r>
+        <w:rPr>
+          <w:lang w:val="es-MX"/>
+        </w:rPr>
+        <w:t>–</w:t>
+      </w:r>
+      <w:r>
+        <w:rPr>
+          <w:lang w:val="es-MX"/>
+        </w:rPr>
+        <w:t xml:space="preserve"> </w:t>
+      </w:r>
+      <w:r>
+        <w:rPr>
+          <w:lang w:val="es-MX"/>
+        </w:rPr>
+        <w:t xml:space="preserve">IGDB, POSTMAN, </w:t>
+      </w:r>
+      <w:r>
+        <w:rPr>
+          <w:lang w:val="es-MX"/>
+        </w:rPr>
+        <w:t>SORTING, (Todo lo que tenga referencia</w:t>
+      </w:r>
+      <w:r>
+        <w:rPr>
+          <w:lang w:val="es-MX"/>
+        </w:rPr>
+        <w:t>s</w:t>
+      </w:r>
+      <w:r>
+        <w:rPr>
+          <w:lang w:val="es-MX"/>
+        </w:rPr>
+        <w:t>)</w:t>
+      </w:r>
+    </w:p>
+    <w:p>
+      <w:r>
+        <w:t xml:space="preserve">Development process - PAST PROJECT PALET, </w:t>
+      </w:r>
+    </w:p>
     <w:sectPr>
       <w:pgSz w:w="11906" w:h="16838"/>
       <w:pgMar w:top="1440" w:right="1440" w:bottom="1440" w:left="1440" w:header="708" w:footer="708" w:gutter="0"/>

</xml_diff>